<commit_message>
Informe Laboratorio 1 (revisar, agregar posibles mejoras)
</commit_message>
<xml_diff>
--- a/Informe lab 1.docx
+++ b/Informe lab 1.docx
@@ -59,19 +59,7 @@
         <w:rPr>
           <w:lang w:val="es-CR"/>
         </w:rPr>
-        <w:t>&lt;CARNÉ</w:t>
-      </w:r>
-      <w:r>
-        <w:rPr>
-          <w:lang w:val="es-CR"/>
-        </w:rPr>
-        <w:t xml:space="preserve">&gt; </w:t>
-      </w:r>
-      <w:r>
-        <w:rPr>
-          <w:lang w:val="es-CR"/>
-        </w:rPr>
-        <w:t>-</w:t>
+        <w:t>B22245</w:t>
       </w:r>
       <w:r>
         <w:rPr>
@@ -83,7 +71,13 @@
         <w:rPr>
           <w:lang w:val="es-CR"/>
         </w:rPr>
-        <w:t>Daniel Díaz</w:t>
+        <w:t>- Daniel Díaz</w:t>
+      </w:r>
+      <w:r>
+        <w:rPr>
+          <w:lang w:val="es-CR"/>
+        </w:rPr>
+        <w:t xml:space="preserve"> Molina</w:t>
       </w:r>
     </w:p>
     <w:p>
@@ -129,6 +123,12 @@
           <w:lang w:val="es-CR"/>
         </w:rPr>
         <w:t>Jorge Rojas</w:t>
+      </w:r>
+      <w:r>
+        <w:rPr>
+          <w:lang w:val="es-CR"/>
+        </w:rPr>
+        <w:t xml:space="preserve"> Vargas</w:t>
       </w:r>
     </w:p>
     <w:p>
@@ -442,17 +442,354 @@
           <w:lang w:val="es-CR"/>
         </w:rPr>
       </w:pPr>
-      <w:proofErr w:type="spellStart"/>
-      <w:r>
-        <w:rPr>
-          <w:lang w:val="es-CR"/>
-        </w:rPr>
-        <w:t>xxxxxxxxxxxxxxxxxxxxxxxxxxxxxxxxxxxxxx</w:t>
-      </w:r>
-      <w:proofErr w:type="spellEnd"/>
+      <w:r>
+        <w:rPr>
+          <w:lang w:val="es-CR"/>
+        </w:rPr>
+        <w:t>Se optó por dividir las diferentes funcionalidad</w:t>
+      </w:r>
+      <w:r>
+        <w:rPr>
+          <w:lang w:val="es-CR"/>
+        </w:rPr>
+        <w:t>es</w:t>
+      </w:r>
+      <w:r>
+        <w:rPr>
+          <w:lang w:val="es-CR"/>
+        </w:rPr>
+        <w:t xml:space="preserve"> del sistema para luego coordinar su funcionamiento mediante la creación de una máquina de estados.</w:t>
+      </w:r>
+      <w:r>
+        <w:rPr>
+          <w:lang w:val="es-CR"/>
+        </w:rPr>
+        <w:t xml:space="preserve"> </w:t>
+      </w:r>
+      <w:r>
+        <w:rPr>
+          <w:lang w:val="es-CR"/>
+        </w:rPr>
+        <w:t xml:space="preserve">Para poder saber si había un aumento en el nivel de ruido promedio de los últimos 5 segundos, se </w:t>
+      </w:r>
+      <w:r>
+        <w:rPr>
+          <w:lang w:val="es-CR"/>
+        </w:rPr>
+        <w:t>utiliz</w:t>
+      </w:r>
+      <w:r>
+        <w:rPr>
+          <w:lang w:val="es-CR"/>
+        </w:rPr>
+        <w:t>ó</w:t>
+      </w:r>
+      <w:r>
+        <w:rPr>
+          <w:lang w:val="es-CR"/>
+        </w:rPr>
+        <w:t xml:space="preserve"> </w:t>
+      </w:r>
+      <w:r>
+        <w:rPr>
+          <w:lang w:val="es-CR"/>
+        </w:rPr>
+        <w:t xml:space="preserve">un </w:t>
+      </w:r>
+      <w:r>
+        <w:rPr>
+          <w:lang w:val="es-CR"/>
+        </w:rPr>
+        <w:t xml:space="preserve">buffer circular </w:t>
+      </w:r>
+      <w:r>
+        <w:rPr>
+          <w:lang w:val="es-CR"/>
+        </w:rPr>
+        <w:t>que</w:t>
+      </w:r>
+      <w:r>
+        <w:rPr>
+          <w:lang w:val="es-CR"/>
+        </w:rPr>
+        <w:t xml:space="preserve"> iba almacenando </w:t>
+      </w:r>
+      <w:r>
+        <w:rPr>
+          <w:lang w:val="es-CR"/>
+        </w:rPr>
+        <w:t>los</w:t>
+      </w:r>
+      <w:r>
+        <w:rPr>
+          <w:lang w:val="es-CR"/>
+        </w:rPr>
+        <w:t xml:space="preserve"> promedio</w:t>
+      </w:r>
+      <w:r>
+        <w:rPr>
+          <w:lang w:val="es-CR"/>
+        </w:rPr>
+        <w:t>s</w:t>
+      </w:r>
+      <w:r>
+        <w:rPr>
+          <w:lang w:val="es-CR"/>
+        </w:rPr>
+        <w:t xml:space="preserve"> de cada 432 mediciones del </w:t>
+      </w:r>
+      <w:r>
+        <w:rPr>
+          <w:lang w:val="es-CR"/>
+        </w:rPr>
+        <w:t>micrófono</w:t>
+      </w:r>
+      <w:r>
+        <w:rPr>
+          <w:lang w:val="es-CR"/>
+        </w:rPr>
+        <w:t>.</w:t>
+      </w:r>
+      <w:r>
+        <w:rPr>
+          <w:lang w:val="es-CR"/>
+        </w:rPr>
+        <w:t xml:space="preserve"> Si alguno de los valores promedio es 10% mayor a </w:t>
+      </w:r>
+      <w:r>
+        <w:rPr>
+          <w:lang w:val="es-CR"/>
+        </w:rPr>
+        <w:lastRenderedPageBreak/>
+        <w:t>los promedios de los últimos 5.0112 segundos, una variable booleana indica que existe un valor alto de ruido.</w:t>
+      </w:r>
+      <w:r>
+        <w:rPr>
+          <w:lang w:val="es-CR"/>
+        </w:rPr>
+        <w:t xml:space="preserve"> Como frecuencia de muestreo se decidió utilizar un valor de 8</w:t>
+      </w:r>
+      <w:r>
+        <w:rPr>
+          <w:lang w:val="es-CR"/>
+        </w:rPr>
+        <w:t>.620</w:t>
+      </w:r>
+      <w:r>
+        <w:rPr>
+          <w:lang w:val="es-CR"/>
+        </w:rPr>
+        <w:t>kHz, el cual está cerca de los 8kHz a los que se muestrea el servicio de telefonía convencional.</w:t>
+      </w:r>
     </w:p>
     <w:p>
       <w:pPr>
+        <w:spacing w:line="360" w:lineRule="auto"/>
+        <w:ind w:firstLine="720"/>
+        <w:jc w:val="both"/>
+        <w:rPr>
+          <w:lang w:val="es-CR"/>
+        </w:rPr>
+      </w:pPr>
+      <w:r>
+        <w:rPr>
+          <w:lang w:val="es-CR"/>
+        </w:rPr>
+        <w:t>Para la utilización del</w:t>
+      </w:r>
+      <w:r>
+        <w:rPr>
+          <w:lang w:val="es-CR"/>
+        </w:rPr>
+        <w:t xml:space="preserve"> sensor de luminosidad, se decidió utilizar </w:t>
+      </w:r>
+      <w:r>
+        <w:rPr>
+          <w:lang w:val="es-CR"/>
+        </w:rPr>
+        <w:t>la capa de abstracción de dicho sensor utilizado en los ejemplos de software de la TI MSP432. Esto facilitó su implementación e inicialización.</w:t>
+      </w:r>
+    </w:p>
+    <w:p>
+      <w:pPr>
+        <w:pStyle w:val="Ttulo3"/>
+        <w:rPr>
+          <w:lang w:val="es-CR"/>
+        </w:rPr>
+      </w:pPr>
+      <w:r>
+        <w:rPr>
+          <w:lang w:val="es-CR"/>
+        </w:rPr>
+        <w:t>Funcionamiento de la máquina de estados</w:t>
+      </w:r>
+    </w:p>
+    <w:p>
+      <w:pPr>
+        <w:spacing w:line="360" w:lineRule="auto"/>
+        <w:ind w:firstLine="720"/>
+        <w:jc w:val="both"/>
+        <w:rPr>
+          <w:lang w:val="es-CR"/>
+        </w:rPr>
+      </w:pPr>
+      <w:r>
+        <w:rPr>
+          <w:lang w:val="es-CR"/>
+        </w:rPr>
+        <w:tab/>
+      </w:r>
+      <w:r>
+        <w:rPr>
+          <w:lang w:val="es-CR"/>
+        </w:rPr>
+        <w:t xml:space="preserve">Al correr la máquina de estados, </w:t>
+      </w:r>
+      <w:r>
+        <w:rPr>
+          <w:lang w:val="es-CR"/>
+        </w:rPr>
+        <w:t xml:space="preserve">habrá un parpadeo de LED que indica que el sistema entró en operación, seguidamente </w:t>
+      </w:r>
+      <w:r>
+        <w:rPr>
+          <w:lang w:val="es-CR"/>
+        </w:rPr>
+        <w:t>se evalúa el valor actual de</w:t>
+      </w:r>
+      <w:r>
+        <w:rPr>
+          <w:lang w:val="es-CR"/>
+        </w:rPr>
+        <w:t xml:space="preserve"> luz percibida por el sensor de luz</w:t>
+      </w:r>
+      <w:r>
+        <w:rPr>
+          <w:lang w:val="es-CR"/>
+        </w:rPr>
+        <w:t xml:space="preserve"> </w:t>
+      </w:r>
+      <w:r>
+        <w:rPr>
+          <w:lang w:val="es-CR"/>
+        </w:rPr>
+        <w:t xml:space="preserve">(estado </w:t>
+      </w:r>
+      <w:r>
+        <w:rPr>
+          <w:b/>
+          <w:lang w:val="es-CR"/>
+        </w:rPr>
+        <w:t>RESET</w:t>
+      </w:r>
+      <w:r>
+        <w:rPr>
+          <w:lang w:val="es-CR"/>
+        </w:rPr>
+        <w:t>)</w:t>
+      </w:r>
+      <w:r>
+        <w:rPr>
+          <w:lang w:val="es-CR"/>
+        </w:rPr>
+        <w:t>. Dependiendo de este valor enciende</w:t>
+      </w:r>
+      <w:r>
+        <w:rPr>
+          <w:lang w:val="es-CR"/>
+        </w:rPr>
+        <w:t xml:space="preserve"> (estado </w:t>
+      </w:r>
+      <w:r>
+        <w:rPr>
+          <w:b/>
+          <w:lang w:val="es-CR"/>
+        </w:rPr>
+        <w:t>LIGHT_ON</w:t>
+      </w:r>
+      <w:r>
+        <w:rPr>
+          <w:lang w:val="es-CR"/>
+        </w:rPr>
+        <w:t>)</w:t>
+      </w:r>
+      <w:r>
+        <w:rPr>
+          <w:lang w:val="es-CR"/>
+        </w:rPr>
+        <w:t xml:space="preserve"> o </w:t>
+      </w:r>
+      <w:r>
+        <w:rPr>
+          <w:lang w:val="es-CR"/>
+        </w:rPr>
+        <w:t>apaga</w:t>
+      </w:r>
+      <w:r>
+        <w:rPr>
+          <w:lang w:val="es-CR"/>
+        </w:rPr>
+        <w:t xml:space="preserve"> el LED</w:t>
+      </w:r>
+      <w:r>
+        <w:rPr>
+          <w:lang w:val="es-CR"/>
+        </w:rPr>
+        <w:t xml:space="preserve"> </w:t>
+      </w:r>
+      <w:r>
+        <w:rPr>
+          <w:lang w:val="es-CR"/>
+        </w:rPr>
+        <w:t xml:space="preserve">(estado </w:t>
+      </w:r>
+      <w:r>
+        <w:rPr>
+          <w:b/>
+          <w:lang w:val="es-CR"/>
+        </w:rPr>
+        <w:t>LIGHT_O</w:t>
+      </w:r>
+      <w:r>
+        <w:rPr>
+          <w:b/>
+          <w:lang w:val="es-CR"/>
+        </w:rPr>
+        <w:t>FF</w:t>
+      </w:r>
+      <w:r>
+        <w:rPr>
+          <w:lang w:val="es-CR"/>
+        </w:rPr>
+        <w:t>)</w:t>
+      </w:r>
+      <w:r>
+        <w:rPr>
+          <w:lang w:val="es-CR"/>
+        </w:rPr>
+        <w:t xml:space="preserve"> durante el tiempo establecido</w:t>
+      </w:r>
+      <w:r>
+        <w:rPr>
+          <w:lang w:val="es-CR"/>
+        </w:rPr>
+        <w:t>. Si el botón se presiona durante LIGHT_ON, el estado se pasa a LIGHT_OFF y viceversa</w:t>
+      </w:r>
+      <w:r>
+        <w:rPr>
+          <w:lang w:val="es-CR"/>
+        </w:rPr>
+        <w:t>, además de que si durante LIGHT_OFF hay una entrada de rui</w:t>
+      </w:r>
+      <w:r>
+        <w:rPr>
+          <w:lang w:val="es-CR"/>
+        </w:rPr>
+        <w:t>do en el micrófono, se pasará de estado a LIGHT_ON.</w:t>
+      </w:r>
+    </w:p>
+    <w:p>
+      <w:pPr>
         <w:pStyle w:val="Ttulo2"/>
         <w:rPr>
           <w:lang w:val="es-CR"/>
@@ -462,7 +799,6 @@
         <w:rPr>
           <w:lang w:val="es-CR"/>
         </w:rPr>
-        <w:lastRenderedPageBreak/>
         <w:t>Problemas encontrados</w:t>
       </w:r>
     </w:p>
@@ -484,8 +820,6 @@
         </w:rPr>
         <w:t>Se tuvieron dificultades a la hora de crear la función encargada de encender el LED cuando se detectaran picos de volumen en el nivel de audio obtenido por el micrófono, pues inicialmente no se tenía una respuesta tan inmediata a como se deseaba. Esto fue corregido tras un proceso de corrección de errores y depuración.</w:t>
       </w:r>
-      <w:bookmarkStart w:id="0" w:name="_GoBack"/>
-      <w:bookmarkEnd w:id="0"/>
     </w:p>
     <w:p>
       <w:pPr>
@@ -499,14 +833,53 @@
           <w:lang w:val="es-CR"/>
         </w:rPr>
       </w:pPr>
+      <w:r>
+        <w:rPr>
+          <w:lang w:val="es-CR"/>
+        </w:rPr>
+        <w:t xml:space="preserve">Inicialmente hubo cierta dificultad por encontrar la manera más sencilla de hacerle </w:t>
+      </w:r>
       <w:proofErr w:type="spellStart"/>
       <w:r>
         <w:rPr>
           <w:lang w:val="es-CR"/>
         </w:rPr>
-        <w:t>xxxxxxxxxxxxxxxxxxxxxxxxxxxxxxxxxxxxxxxxx</w:t>
+        <w:t>debounce</w:t>
       </w:r>
       <w:proofErr w:type="spellEnd"/>
+      <w:r>
+        <w:rPr>
+          <w:lang w:val="es-CR"/>
+        </w:rPr>
+        <w:t xml:space="preserve"> al botón pulsador.</w:t>
+      </w:r>
+      <w:r>
+        <w:rPr>
+          <w:lang w:val="es-CR"/>
+        </w:rPr>
+        <w:t xml:space="preserve"> Existen varios enfoques pero el elegido fue el de cambiar el flanco que inicializa la interrupción del Puerto 1 dependiendo de si el botón está pulsado o sin pulsar.</w:t>
+      </w:r>
+      <w:bookmarkStart w:id="0" w:name="_GoBack"/>
+      <w:bookmarkEnd w:id="0"/>
+    </w:p>
+    <w:p>
+      <w:pPr>
+        <w:pStyle w:val="Prrafodelista"/>
+        <w:numPr>
+          <w:ilvl w:val="0"/>
+          <w:numId w:val="10"/>
+        </w:numPr>
+        <w:jc w:val="both"/>
+        <w:rPr>
+          <w:lang w:val="es-CR"/>
+        </w:rPr>
+      </w:pPr>
+      <w:r>
+        <w:rPr>
+          <w:lang w:val="es-CR"/>
+        </w:rPr>
+        <w:t>Para obtener el nivel promedio del valor de volumen de audio, inicialmente se hacía uso de 2 buffers circulares: Uno para almacenar los valores de las mediciones del micrófono, y otro para almacenar valores promedio de las mediciones del primer buffer. Esto consumía demasiada memoria, por lo que se optó por sustituir el primer buffer con una suma consecutiva de valores muestreados, hasta llegar a 432 muestras. Estas muestras se promedian y se almacenan en el buffer de valores promedio. Se tiene la misma función utilizando menos memoria.</w:t>
+      </w:r>
     </w:p>
     <w:p>
       <w:pPr>
@@ -568,85 +941,259 @@
     </w:p>
     <w:p>
       <w:pPr>
-        <w:pStyle w:val="Prrafodelista"/>
-        <w:rPr>
-          <w:lang w:val="es-CR"/>
-        </w:rPr>
-      </w:pPr>
+        <w:pStyle w:val="Ttulo1"/>
+        <w:rPr>
+          <w:lang w:val="es-CR"/>
+        </w:rPr>
+      </w:pPr>
+      <w:r>
+        <w:rPr>
+          <w:lang w:val="es-CR"/>
+        </w:rPr>
+        <w:lastRenderedPageBreak/>
+        <w:t>Bibliografía</w:t>
+      </w:r>
     </w:p>
     <w:p>
       <w:pPr>
-        <w:spacing w:line="360" w:lineRule="auto"/>
-        <w:jc w:val="both"/>
-        <w:rPr>
-          <w:lang w:val="es-CR"/>
-        </w:rPr>
-      </w:pPr>
-    </w:p>
-    <w:p>
-      <w:pPr>
-        <w:pStyle w:val="Ttulo1"/>
-        <w:rPr>
-          <w:lang w:val="es-CR"/>
-        </w:rPr>
-      </w:pPr>
-      <w:r>
-        <w:rPr>
-          <w:lang w:val="es-CR"/>
-        </w:rPr>
-        <w:t>Bibliografía</w:t>
-      </w:r>
-    </w:p>
-    <w:p>
-      <w:pPr>
-        <w:pStyle w:val="Prrafodelista"/>
         <w:numPr>
           <w:ilvl w:val="0"/>
           <w:numId w:val="9"/>
         </w:numPr>
-        <w:shd w:val="clear" w:color="auto" w:fill="FFFFFF"/>
-        <w:spacing w:after="0" w:line="360" w:lineRule="auto"/>
-        <w:ind w:left="360"/>
         <w:jc w:val="both"/>
         <w:rPr>
-          <w:rFonts w:ascii="Arial" w:eastAsia="Times New Roman" w:hAnsi="Arial" w:cs="Arial"/>
-          <w:color w:val="000000"/>
-          <w:sz w:val="20"/>
-          <w:szCs w:val="20"/>
-          <w:lang w:val="es-CR"/>
-        </w:rPr>
-      </w:pPr>
+          <w:lang w:val="es-ES"/>
+        </w:rPr>
+      </w:pPr>
+      <w:r>
+        <w:rPr>
+          <w:i/>
+          <w:iCs/>
+        </w:rPr>
+        <w:t xml:space="preserve">MSP-EXP432P401R </w:t>
+      </w:r>
       <w:proofErr w:type="spellStart"/>
       <w:r>
-        <w:t>xxxxxxxxxxxxxxxxxxxxxxxxxxxx</w:t>
+        <w:rPr>
+          <w:i/>
+          <w:iCs/>
+        </w:rPr>
+        <w:t>SimpleLink</w:t>
       </w:r>
       <w:proofErr w:type="spellEnd"/>
+      <w:r>
+        <w:rPr>
+          <w:i/>
+          <w:iCs/>
+        </w:rPr>
+        <w:t xml:space="preserve">™ MSP432P401R high-precision ADC </w:t>
+      </w:r>
+      <w:proofErr w:type="spellStart"/>
+      <w:r>
+        <w:rPr>
+          <w:i/>
+          <w:iCs/>
+        </w:rPr>
+        <w:t>LaunchPad</w:t>
+      </w:r>
+      <w:proofErr w:type="spellEnd"/>
+      <w:r>
+        <w:rPr>
+          <w:i/>
+          <w:iCs/>
+        </w:rPr>
+        <w:t>™ Development Kit | TI.com</w:t>
+      </w:r>
+      <w:r>
+        <w:t xml:space="preserve">. (2018). </w:t>
+      </w:r>
+      <w:r>
+        <w:rPr>
+          <w:i/>
+          <w:iCs/>
+          <w:lang w:val="es-ES"/>
+        </w:rPr>
+        <w:t>Ti.com</w:t>
+      </w:r>
+      <w:r>
+        <w:rPr>
+          <w:lang w:val="es-ES"/>
+        </w:rPr>
+        <w:t xml:space="preserve">. Obtenido 21 abril 2018, </w:t>
+      </w:r>
+      <w:proofErr w:type="spellStart"/>
+      <w:r>
+        <w:rPr>
+          <w:lang w:val="es-ES"/>
+        </w:rPr>
+        <w:t>from</w:t>
+      </w:r>
+      <w:proofErr w:type="spellEnd"/>
+      <w:r>
+        <w:rPr>
+          <w:lang w:val="es-ES"/>
+        </w:rPr>
+        <w:t xml:space="preserve"> </w:t>
+      </w:r>
+      <w:hyperlink r:id="rId7" w:history="1">
+        <w:r>
+          <w:rPr>
+            <w:rStyle w:val="Hipervnculo"/>
+            <w:lang w:val="es-ES"/>
+          </w:rPr>
+          <w:t>http://www.ti.com/tool/MSP-EXP432P401R</w:t>
+        </w:r>
+      </w:hyperlink>
     </w:p>
     <w:p>
       <w:pPr>
-        <w:pStyle w:val="Prrafodelista"/>
         <w:numPr>
           <w:ilvl w:val="0"/>
           <w:numId w:val="9"/>
         </w:numPr>
-        <w:shd w:val="clear" w:color="auto" w:fill="FFFFFF"/>
-        <w:spacing w:after="0" w:line="360" w:lineRule="auto"/>
-        <w:ind w:left="360"/>
         <w:jc w:val="both"/>
         <w:rPr>
-          <w:rFonts w:ascii="Arial" w:eastAsia="Times New Roman" w:hAnsi="Arial" w:cs="Arial"/>
-          <w:color w:val="000000"/>
-          <w:sz w:val="20"/>
-          <w:szCs w:val="20"/>
-          <w:lang w:val="es-CR"/>
-        </w:rPr>
-      </w:pPr>
-      <w:r>
-        <w:t>xxxxxxxxxxxxxxxxxxxxxxxxxxxx</w:t>
-      </w:r>
+          <w:lang w:val="es-ES"/>
+        </w:rPr>
+      </w:pPr>
+      <w:r>
+        <w:rPr>
+          <w:b/>
+          <w:bCs/>
+          <w:lang w:val="es-ES"/>
+        </w:rPr>
+        <w:t> </w:t>
+      </w:r>
+      <w:r>
+        <w:rPr>
+          <w:i/>
+          <w:iCs/>
+        </w:rPr>
+        <w:t>MSP432 Technical Reference Manual</w:t>
+      </w:r>
+      <w:r>
+        <w:t xml:space="preserve">. </w:t>
+      </w:r>
+      <w:r>
+        <w:rPr>
+          <w:lang w:val="es-ES"/>
+        </w:rPr>
+        <w:t xml:space="preserve">(2018). </w:t>
+      </w:r>
+      <w:r>
+        <w:rPr>
+          <w:i/>
+          <w:iCs/>
+          <w:lang w:val="es-ES"/>
+        </w:rPr>
+        <w:t>Ti.com</w:t>
+      </w:r>
+      <w:r>
+        <w:rPr>
+          <w:lang w:val="es-ES"/>
+        </w:rPr>
+        <w:t xml:space="preserve">. Obtenido 21 </w:t>
+      </w:r>
+      <w:proofErr w:type="gramStart"/>
+      <w:r>
+        <w:rPr>
+          <w:lang w:val="es-ES"/>
+        </w:rPr>
+        <w:t>Abril</w:t>
+      </w:r>
+      <w:proofErr w:type="gramEnd"/>
+      <w:r>
+        <w:rPr>
+          <w:lang w:val="es-ES"/>
+        </w:rPr>
+        <w:t xml:space="preserve"> 2018, </w:t>
+      </w:r>
+      <w:proofErr w:type="spellStart"/>
+      <w:r>
+        <w:rPr>
+          <w:lang w:val="es-ES"/>
+        </w:rPr>
+        <w:t>from</w:t>
+      </w:r>
+      <w:proofErr w:type="spellEnd"/>
+      <w:r>
+        <w:rPr>
+          <w:lang w:val="es-ES"/>
+        </w:rPr>
+        <w:t xml:space="preserve"> </w:t>
+      </w:r>
+      <w:hyperlink r:id="rId8" w:history="1">
+        <w:r>
+          <w:rPr>
+            <w:rStyle w:val="Hipervnculo"/>
+            <w:lang w:val="es-ES"/>
+          </w:rPr>
+          <w:t>http://www.ti.com/lit/ug/slau356h/slau356h.pdf</w:t>
+        </w:r>
+      </w:hyperlink>
+    </w:p>
+    <w:p>
+      <w:pPr>
+        <w:numPr>
+          <w:ilvl w:val="0"/>
+          <w:numId w:val="9"/>
+        </w:numPr>
+        <w:jc w:val="both"/>
+      </w:pPr>
+      <w:proofErr w:type="spellStart"/>
+      <w:r>
+        <w:t>Stack</w:t>
+      </w:r>
+      <w:r>
+        <w:t>Ex</w:t>
+      </w:r>
+      <w:r>
+        <w:t>change</w:t>
+      </w:r>
+      <w:proofErr w:type="spellEnd"/>
+      <w:r>
+        <w:t xml:space="preserve">. (2018). </w:t>
+      </w:r>
+      <w:r>
+        <w:rPr>
+          <w:i/>
+          <w:iCs/>
+        </w:rPr>
+        <w:t xml:space="preserve">Why is telephone audio sampled at 8 </w:t>
+      </w:r>
+      <w:proofErr w:type="gramStart"/>
+      <w:r>
+        <w:rPr>
+          <w:i/>
+          <w:iCs/>
+        </w:rPr>
+        <w:t>kHz?</w:t>
+      </w:r>
+      <w:r>
+        <w:t>.</w:t>
+      </w:r>
+      <w:proofErr w:type="gramEnd"/>
+      <w:r>
+        <w:t xml:space="preserve"> </w:t>
+      </w:r>
+      <w:r>
+        <w:rPr>
+          <w:i/>
+          <w:iCs/>
+        </w:rPr>
+        <w:t>Signal Processing Stack Exchange</w:t>
+      </w:r>
+      <w:r>
+        <w:t>. Retrieved 21 Abril 2018, from https://dsp.stackexchange.com/questions/22107/why-is-telephone-audio-sampled-at-8-khz</w:t>
+      </w:r>
+    </w:p>
+    <w:p>
+      <w:pPr>
+        <w:jc w:val="both"/>
+      </w:pPr>
     </w:p>
     <w:sectPr>
-      <w:footerReference w:type="default" r:id="rId7"/>
+      <w:footerReference w:type="default" r:id="rId9"/>
       <w:pgSz w:w="12240" w:h="15840"/>
       <w:pgMar w:top="1440" w:right="1440" w:bottom="1440" w:left="1440" w:header="720" w:footer="720" w:gutter="0"/>
       <w:cols w:space="720"/>
@@ -691,6 +1238,7 @@
         <w:docPartUnique/>
       </w:docPartObj>
     </w:sdtPr>
+    <w:sdtEndPr/>
     <w:sdtContent>
       <w:p>
         <w:pPr>
@@ -2691,7 +3239,6 @@
     <w:next w:val="Normal"/>
     <w:link w:val="Ttulo3Car"/>
     <w:uiPriority w:val="9"/>
-    <w:semiHidden/>
     <w:unhideWhenUsed/>
     <w:qFormat/>
     <w:rsid w:val="001B45E4"/>
@@ -2711,7 +3258,6 @@
   <w:style w:type="character" w:default="1" w:styleId="Fuentedeprrafopredeter">
     <w:name w:val="Default Paragraph Font"/>
     <w:uiPriority w:val="1"/>
-    <w:semiHidden/>
     <w:unhideWhenUsed/>
   </w:style>
   <w:style w:type="table" w:default="1" w:styleId="Tablanormal">
@@ -2836,7 +3382,6 @@
     <w:basedOn w:val="Fuentedeprrafopredeter"/>
     <w:link w:val="Ttulo3"/>
     <w:uiPriority w:val="9"/>
-    <w:semiHidden/>
     <w:rsid w:val="001B45E4"/>
     <w:rPr>
       <w:rFonts w:asciiTheme="majorHAnsi" w:eastAsiaTheme="majorEastAsia" w:hAnsiTheme="majorHAnsi" w:cstheme="majorBidi"/>
@@ -3010,6 +3555,34 @@
     <w:link w:val="Piedepgina"/>
     <w:uiPriority w:val="99"/>
     <w:rsid w:val="006768E7"/>
+  </w:style>
+  <w:style w:type="character" w:styleId="Mencinsinresolver">
+    <w:name w:val="Unresolved Mention"/>
+    <w:basedOn w:val="Fuentedeprrafopredeter"/>
+    <w:uiPriority w:val="99"/>
+    <w:semiHidden/>
+    <w:unhideWhenUsed/>
+    <w:rsid w:val="006E7995"/>
+    <w:rPr>
+      <w:color w:val="808080"/>
+      <w:shd w:val="clear" w:color="auto" w:fill="E6E6E6"/>
+    </w:rPr>
+  </w:style>
+  <w:style w:type="character" w:styleId="Textoennegrita">
+    <w:name w:val="Strong"/>
+    <w:basedOn w:val="Fuentedeprrafopredeter"/>
+    <w:uiPriority w:val="22"/>
+    <w:qFormat/>
+    <w:rsid w:val="00015125"/>
+    <w:rPr>
+      <w:b/>
+      <w:bCs/>
+    </w:rPr>
+  </w:style>
+  <w:style w:type="character" w:customStyle="1" w:styleId="selectable">
+    <w:name w:val="selectable"/>
+    <w:basedOn w:val="Fuentedeprrafopredeter"/>
+    <w:rsid w:val="00015125"/>
   </w:style>
 </w:styles>
 </file>

</xml_diff>